<commit_message>
update url in report
</commit_message>
<xml_diff>
--- a/docs/spencer_yue_videomag.docx
+++ b/docs/spencer_yue_videomag.docx
@@ -345,8 +345,6 @@
         </w:rPr>
         <w:t>found</w:t>
       </w:r>
-      <w:bookmarkStart w:id="0" w:name="_GoBack"/>
-      <w:bookmarkEnd w:id="0"/>
       <w:r>
         <w:rPr>
           <w:i w:val="0"/>
@@ -359,7 +357,23 @@
             <w:rStyle w:val="Hyperlink"/>
             <w:i w:val="0"/>
           </w:rPr>
-          <w:t>https://spenceryue.github.io/videomag/</w:t>
+          <w:t>https://spenceryue.</w:t>
+        </w:r>
+        <w:r>
+          <w:rPr>
+            <w:rStyle w:val="Hyperlink"/>
+            <w:i w:val="0"/>
+          </w:rPr>
+          <w:t>me</w:t>
+        </w:r>
+        <w:bookmarkStart w:id="0" w:name="_GoBack"/>
+        <w:bookmarkEnd w:id="0"/>
+        <w:r>
+          <w:rPr>
+            <w:rStyle w:val="Hyperlink"/>
+            <w:i w:val="0"/>
+          </w:rPr>
+          <w:t>/videomag/</w:t>
         </w:r>
       </w:hyperlink>
       <w:r>

</xml_diff>